<commit_message>
updated case II and completed case II
</commit_message>
<xml_diff>
--- a/II_National_City_Bank/WrittenSupplement.docx
+++ b/II_National_City_Bank/WrittenSupplement.docx
@@ -130,21 +130,7 @@
             <w:rStyle w:val="Hyperlink"/>
             <w:rFonts w:cstheme="minorHAnsi"/>
           </w:rPr>
-          <w:t>https://y</w:t>
-        </w:r>
-        <w:r>
-          <w:rPr>
-            <w:rStyle w:val="Hyperlink"/>
-            <w:rFonts w:cstheme="minorHAnsi"/>
-          </w:rPr>
-          <w:t>o</w:t>
-        </w:r>
-        <w:r>
-          <w:rPr>
-            <w:rStyle w:val="Hyperlink"/>
-            <w:rFonts w:cstheme="minorHAnsi"/>
-          </w:rPr>
-          <w:t>utu.be/KcR3jcBAssE</w:t>
+          <w:t>https://youtu.be/KcR3jcBAssE</w:t>
         </w:r>
       </w:hyperlink>
     </w:p>
@@ -251,12 +237,23 @@
           <w:bCs/>
         </w:rPr>
       </w:pPr>
-      <w:r>
-        <w:rPr>
-          <w:rFonts w:cstheme="minorHAnsi"/>
-          <w:b/>
-          <w:bCs/>
-        </w:rPr>
+    </w:p>
+    <w:p>
+      <w:pPr>
+        <w:spacing w:line="480" w:lineRule="auto"/>
+        <w:rPr>
+          <w:rFonts w:cstheme="minorHAnsi"/>
+          <w:b/>
+          <w:bCs/>
+        </w:rPr>
+      </w:pPr>
+      <w:r>
+        <w:rPr>
+          <w:rFonts w:cstheme="minorHAnsi"/>
+          <w:b/>
+          <w:bCs/>
+        </w:rPr>
+        <w:lastRenderedPageBreak/>
         <w:t>Executive Summary:</w:t>
       </w:r>
     </w:p>
@@ -271,7 +268,6 @@
         <w:rPr>
           <w:rFonts w:cstheme="minorHAnsi"/>
         </w:rPr>
-        <w:lastRenderedPageBreak/>
         <w:t xml:space="preserve">This report presents the efforts of National City Bank to strategically identify and engage potential customers for its new line of credit </w:t>
       </w:r>
       <w:r>
@@ -284,21 +280,7 @@
         <w:rPr>
           <w:rFonts w:cstheme="minorHAnsi"/>
         </w:rPr>
-        <w:t xml:space="preserve">. By applying advanced machine learning techniques, specifically Logistic Regression and </w:t>
-      </w:r>
-      <w:proofErr w:type="spellStart"/>
-      <w:r>
-        <w:rPr>
-          <w:rFonts w:cstheme="minorHAnsi"/>
-        </w:rPr>
-        <w:t>XGBoost</w:t>
-      </w:r>
-      <w:proofErr w:type="spellEnd"/>
-      <w:r>
-        <w:rPr>
-          <w:rFonts w:cstheme="minorHAnsi"/>
-        </w:rPr>
-        <w:t xml:space="preserve"> models, to historical marketing and customer data, we have determined a target list of the top 100 prospects with the highest likelihood of product uptake. The insights derived from this analysis will guide the bank's pilot marketing campaign, optimizing outreach efficiency and customer response rates.</w:t>
+        <w:t>. By applying advanced machine learning techniques, specifically Logistic Regression and XGBoost models, to historical marketing and customer data, we have determined a target list of the top 100 prospects with the highest likelihood of product uptake. The insights derived from this analysis will guide the bank's pilot marketing campaign, optimizing outreach efficiency and customer response rates.</w:t>
       </w:r>
     </w:p>
     <w:p>
@@ -330,35 +312,7 @@
         <w:rPr>
           <w:rFonts w:cstheme="minorHAnsi"/>
         </w:rPr>
-        <w:t xml:space="preserve">Our methodology involved a comprehensive data integration process, collating information from customer interactions and vehicle ownership records. After meticulous preprocessing, we engineered features that reflect customer profiles and past interactions. Two predictive models, Logistic Regression and </w:t>
-      </w:r>
-      <w:proofErr w:type="spellStart"/>
-      <w:r>
-        <w:rPr>
-          <w:rFonts w:cstheme="minorHAnsi"/>
-        </w:rPr>
-        <w:t>XGBoost</w:t>
-      </w:r>
-      <w:proofErr w:type="spellEnd"/>
-      <w:r>
-        <w:rPr>
-          <w:rFonts w:cstheme="minorHAnsi"/>
-        </w:rPr>
-        <w:t xml:space="preserve">, were trained to estimate the propensity of customers to accept the new credit offer. The models were evaluated for accuracy and interpretability, with </w:t>
-      </w:r>
-      <w:proofErr w:type="spellStart"/>
-      <w:r>
-        <w:rPr>
-          <w:rFonts w:cstheme="minorHAnsi"/>
-        </w:rPr>
-        <w:t>XGBoost</w:t>
-      </w:r>
-      <w:proofErr w:type="spellEnd"/>
-      <w:r>
-        <w:rPr>
-          <w:rFonts w:cstheme="minorHAnsi"/>
-        </w:rPr>
-        <w:t xml:space="preserve"> providing a nuanced understanding of complex patterns and Logistic Regression offering clear insights into variable significance.</w:t>
+        <w:t>Our methodology involved a comprehensive data integration process, collating information from customer interactions and vehicle ownership records. After meticulous preprocessing, we engineered features that reflect customer profiles and past interactions. Two predictive models, Logistic Regression and XGBoost, were trained to estimate the propensity of customers to accept the new credit offer. The models were evaluated for accuracy and interpretability, with XGBoost providing a nuanced understanding of complex patterns and Logistic Regression offering clear insights into variable significance.</w:t>
       </w:r>
     </w:p>
     <w:p>
@@ -498,21 +452,7 @@
         <w:rPr>
           <w:rFonts w:cstheme="minorHAnsi"/>
         </w:rPr>
-        <w:t xml:space="preserve"> for '</w:t>
-      </w:r>
-      <w:proofErr w:type="spellStart"/>
-      <w:r>
-        <w:rPr>
-          <w:rFonts w:cstheme="minorHAnsi"/>
-        </w:rPr>
-        <w:t>carMake</w:t>
-      </w:r>
-      <w:proofErr w:type="spellEnd"/>
-      <w:r>
-        <w:rPr>
-          <w:rFonts w:cstheme="minorHAnsi"/>
-        </w:rPr>
-        <w:t xml:space="preserve">' revealed varying frequencies of car brands within our customer base, indicating potential correlations with credit offer acceptance. A higher prevalence of </w:t>
+        <w:t xml:space="preserve"> for 'carMake' revealed varying frequencies of car brands within our customer base, indicating potential correlations with credit offer acceptance. A higher prevalence of </w:t>
       </w:r>
       <w:r>
         <w:rPr>
@@ -536,21 +476,7 @@
         <w:rPr>
           <w:rFonts w:cstheme="minorHAnsi"/>
         </w:rPr>
-        <w:t xml:space="preserve"> </w:t>
-      </w:r>
-      <w:proofErr w:type="gramStart"/>
-      <w:r>
-        <w:rPr>
-          <w:rFonts w:cstheme="minorHAnsi"/>
-        </w:rPr>
-        <w:t>particular car</w:t>
-      </w:r>
-      <w:proofErr w:type="gramEnd"/>
-      <w:r>
-        <w:rPr>
-          <w:rFonts w:cstheme="minorHAnsi"/>
-        </w:rPr>
-        <w:t xml:space="preserve"> brands could influence customers' decisions regarding new lines of credit, as ownership may reflect on their economic stability and purchasing power. Moreover, the perceived collateral value of different car makes, especially those that maintain their value over time, could impact the attractiveness of the credit offer.</w:t>
+        <w:t xml:space="preserve"> particular car brands could influence customers' decisions regarding new lines of credit, as ownership may reflect on their economic stability and purchasing power. Moreover, the perceived collateral value of different car makes, especially those that maintain their value over time, could impact the attractiveness of the credit offer.</w:t>
       </w:r>
     </w:p>
     <w:p>
@@ -628,21 +554,7 @@
         <w:rPr>
           <w:rFonts w:cstheme="minorHAnsi"/>
         </w:rPr>
-        <w:t>The distribution shown in the '</w:t>
-      </w:r>
-      <w:proofErr w:type="spellStart"/>
-      <w:r>
-        <w:rPr>
-          <w:rFonts w:cstheme="minorHAnsi"/>
-        </w:rPr>
-        <w:t>jobCategory</w:t>
-      </w:r>
-      <w:proofErr w:type="spellEnd"/>
-      <w:r>
-        <w:rPr>
-          <w:rFonts w:cstheme="minorHAnsi"/>
-        </w:rPr>
-        <w:t xml:space="preserve">' bar plot points to the importance of customers' professions in predicting offer acceptance. The analysis indicated that </w:t>
+        <w:t xml:space="preserve">The distribution shown in the 'jobCategory' bar plot points to the importance of customers' professions in predicting offer acceptance. The analysis indicated that </w:t>
       </w:r>
       <w:r>
         <w:rPr>
@@ -686,7 +598,7 @@
         </w:rPr>
         <w:lastRenderedPageBreak/>
         <w:drawing>
-          <wp:inline distT="0" distB="0" distL="0" distR="0" wp14:anchorId="2AE9B106" wp14:editId="3FC559E0">
+          <wp:inline distT="0" distB="0" distL="0" distR="0" wp14:anchorId="2AE9B106" wp14:editId="73ED948B">
             <wp:extent cx="4556886" cy="3035487"/>
             <wp:effectExtent l="0" t="0" r="0" b="0"/>
             <wp:docPr id="9" name="Picture 9"/>
@@ -836,7 +748,7 @@
         </w:rPr>
         <w:lastRenderedPageBreak/>
         <w:drawing>
-          <wp:inline distT="0" distB="0" distL="0" distR="0" wp14:anchorId="2F9B568F" wp14:editId="37F4A75D">
+          <wp:inline distT="0" distB="0" distL="0" distR="0" wp14:anchorId="2F9B568F" wp14:editId="7061D321">
             <wp:extent cx="4742060" cy="3158836"/>
             <wp:effectExtent l="0" t="0" r="0" b="0"/>
             <wp:docPr id="10" name="Picture 10"/>
@@ -966,7 +878,7 @@
         </w:rPr>
         <w:lastRenderedPageBreak/>
         <w:drawing>
-          <wp:inline distT="0" distB="0" distL="0" distR="0" wp14:anchorId="70BB3A90" wp14:editId="4A68F7BB">
+          <wp:inline distT="0" distB="0" distL="0" distR="0" wp14:anchorId="70BB3A90" wp14:editId="66268FA6">
             <wp:extent cx="4390631" cy="2924738"/>
             <wp:effectExtent l="0" t="0" r="3810" b="0"/>
             <wp:docPr id="11" name="Picture 11"/>
@@ -1124,35 +1036,7 @@
         <w:rPr>
           <w:rFonts w:cstheme="minorHAnsi"/>
         </w:rPr>
-        <w:t xml:space="preserve">Logistic Regression and </w:t>
-      </w:r>
-      <w:proofErr w:type="spellStart"/>
-      <w:r>
-        <w:rPr>
-          <w:rFonts w:cstheme="minorHAnsi"/>
-        </w:rPr>
-        <w:t>XGBoost</w:t>
-      </w:r>
-      <w:proofErr w:type="spellEnd"/>
-      <w:r>
-        <w:rPr>
-          <w:rFonts w:cstheme="minorHAnsi"/>
-        </w:rPr>
-        <w:t xml:space="preserve"> models. While Logistic Regression facilitated an understanding of the influence of individual variables, the </w:t>
-      </w:r>
-      <w:proofErr w:type="spellStart"/>
-      <w:r>
-        <w:rPr>
-          <w:rFonts w:cstheme="minorHAnsi"/>
-        </w:rPr>
-        <w:t>XGBoost</w:t>
-      </w:r>
-      <w:proofErr w:type="spellEnd"/>
-      <w:r>
-        <w:rPr>
-          <w:rFonts w:cstheme="minorHAnsi"/>
-        </w:rPr>
-        <w:t xml:space="preserve"> model's ensemble approach captured intricate data relationships. A comparative analysis of the predictions from both models was conducted to consolidate the list of top prospects, ensuring robustness in our selection.</w:t>
+        <w:t>Logistic Regression and XGBoost models. While Logistic Regression facilitated an understanding of the influence of individual variables, the XGBoost model's ensemble approach captured intricate data relationships. A comparative analysis of the predictions from both models was conducted to consolidate the list of top prospects, ensuring robustness in our selection.</w:t>
       </w:r>
     </w:p>
     <w:p>
@@ -1233,21 +1117,7 @@
         <w:rPr>
           <w:rFonts w:cstheme="minorHAnsi"/>
         </w:rPr>
-        <w:t xml:space="preserve">Building on the predictive insights, we recommend targeted marketing strategies that align with the identified influential factors. The </w:t>
-      </w:r>
-      <w:proofErr w:type="spellStart"/>
-      <w:r>
-        <w:rPr>
-          <w:rFonts w:cstheme="minorHAnsi"/>
-        </w:rPr>
-        <w:t>XGBoost</w:t>
-      </w:r>
-      <w:proofErr w:type="spellEnd"/>
-      <w:r>
-        <w:rPr>
-          <w:rFonts w:cstheme="minorHAnsi"/>
-        </w:rPr>
-        <w:t xml:space="preserve"> model</w:t>
+        <w:t>Building on the predictive insights, we recommend targeted marketing strategies that align with the identified influential factors. The XGBoost model</w:t>
       </w:r>
       <w:r>
         <w:rPr>
@@ -1297,21 +1167,7 @@
         <w:rPr>
           <w:rFonts w:cstheme="minorHAnsi"/>
         </w:rPr>
-        <w:t xml:space="preserve">Logistic Regression and </w:t>
-      </w:r>
-      <w:proofErr w:type="spellStart"/>
-      <w:r>
-        <w:rPr>
-          <w:rFonts w:cstheme="minorHAnsi"/>
-        </w:rPr>
-        <w:t>XGBoost</w:t>
-      </w:r>
-      <w:proofErr w:type="spellEnd"/>
-      <w:r>
-        <w:rPr>
-          <w:rFonts w:cstheme="minorHAnsi"/>
-        </w:rPr>
-        <w:t xml:space="preserve"> models, the bank can confidently approach its marketing campaign</w:t>
+        <w:t>Logistic Regression and XGBoost models, the bank can confidently approach its marketing campaign</w:t>
       </w:r>
       <w:r>
         <w:rPr>
@@ -1323,77 +1179,21 @@
         <w:rPr>
           <w:rFonts w:cstheme="minorHAnsi"/>
         </w:rPr>
-        <w:t>The Logistic Regression model has illuminated the key factors that significantly influence a customer's likelihood to accept the line of credit offer. Features such as '</w:t>
-      </w:r>
-      <w:proofErr w:type="spellStart"/>
-      <w:r>
-        <w:rPr>
-          <w:rFonts w:cstheme="minorHAnsi"/>
-        </w:rPr>
-        <w:t>PetsPurchases</w:t>
-      </w:r>
-      <w:proofErr w:type="spellEnd"/>
-      <w:r>
-        <w:rPr>
-          <w:rFonts w:cstheme="minorHAnsi"/>
-        </w:rPr>
-        <w:t>', '</w:t>
-      </w:r>
-      <w:proofErr w:type="spellStart"/>
-      <w:r>
-        <w:rPr>
-          <w:rFonts w:cstheme="minorHAnsi"/>
-        </w:rPr>
-        <w:t>headOfHouseholdAge</w:t>
-      </w:r>
-      <w:proofErr w:type="spellEnd"/>
-      <w:r>
-        <w:rPr>
-          <w:rFonts w:cstheme="minorHAnsi"/>
-        </w:rPr>
-        <w:t>', and '</w:t>
-      </w:r>
-      <w:proofErr w:type="spellStart"/>
-      <w:r>
-        <w:rPr>
-          <w:rFonts w:cstheme="minorHAnsi"/>
-        </w:rPr>
-        <w:t>NoContacts</w:t>
-      </w:r>
-      <w:proofErr w:type="spellEnd"/>
-      <w:r>
-        <w:rPr>
-          <w:rFonts w:cstheme="minorHAnsi"/>
-        </w:rPr>
-        <w:t>' exhibit strong negative coefficients, suggesting that these factors may decrease the probability of offer acceptance. Conversely, features with positive coefficients were not prominent in this model, indicating that their influence might be more nuanced or require further investigation.</w:t>
-      </w:r>
-    </w:p>
-    <w:p>
-      <w:pPr>
-        <w:spacing w:line="480" w:lineRule="auto"/>
-        <w:rPr>
-          <w:rFonts w:cstheme="minorHAnsi"/>
-        </w:rPr>
-      </w:pPr>
-      <w:r>
-        <w:rPr>
-          <w:rFonts w:cstheme="minorHAnsi"/>
-        </w:rPr>
-        <w:t>The prominence of '</w:t>
-      </w:r>
-      <w:proofErr w:type="spellStart"/>
-      <w:r>
-        <w:rPr>
-          <w:rFonts w:cstheme="minorHAnsi"/>
-        </w:rPr>
-        <w:t>PetsPurchases</w:t>
-      </w:r>
-      <w:proofErr w:type="spellEnd"/>
-      <w:r>
-        <w:rPr>
-          <w:rFonts w:cstheme="minorHAnsi"/>
-        </w:rPr>
-        <w:t xml:space="preserve">' as a strong negative predictor could indicate that customers who have recently made pet-related purchases might be less inclined to take on additional financial products. This could be due to the discretionary nature of such spending or an indication of different financial priorities. The age of the head of household appears to be another decisive factor, where certain age groups might not see the value in or </w:t>
+        <w:t>The Logistic Regression model has illuminated the key factors that significantly influence a customer's likelihood to accept the line of credit offer. Features such as 'PetsPurchases', 'headOfHouseholdAge', and 'NoContacts' exhibit strong negative coefficients, suggesting that these factors may decrease the probability of offer acceptance. Conversely, features with positive coefficients were not prominent in this model, indicating that their influence might be more nuanced or require further investigation.</w:t>
+      </w:r>
+    </w:p>
+    <w:p>
+      <w:pPr>
+        <w:spacing w:line="480" w:lineRule="auto"/>
+        <w:rPr>
+          <w:rFonts w:cstheme="minorHAnsi"/>
+        </w:rPr>
+      </w:pPr>
+      <w:r>
+        <w:rPr>
+          <w:rFonts w:cstheme="minorHAnsi"/>
+        </w:rPr>
+        <w:t xml:space="preserve">The prominence of 'PetsPurchases' as a strong negative predictor could indicate that customers who have recently made pet-related purchases might be less inclined to take on additional financial products. This could be due to the discretionary nature of such spending or an indication of different financial priorities. The age of the head of household appears to be another decisive factor, where certain age groups might not see the value in or </w:t>
       </w:r>
       <w:r>
         <w:rPr>
@@ -1458,21 +1258,7 @@
         <w:rPr>
           <w:rFonts w:cstheme="minorHAnsi"/>
         </w:rPr>
-        <w:t xml:space="preserve">Furthermore, the absence of strong positive influences in the feature importance graph suggests that the bank may benefit from exploring additional data sources or employing more complex models, like </w:t>
-      </w:r>
-      <w:proofErr w:type="spellStart"/>
-      <w:r>
-        <w:rPr>
-          <w:rFonts w:cstheme="minorHAnsi"/>
-        </w:rPr>
-        <w:t>XGBoost</w:t>
-      </w:r>
-      <w:proofErr w:type="spellEnd"/>
-      <w:r>
-        <w:rPr>
-          <w:rFonts w:cstheme="minorHAnsi"/>
-        </w:rPr>
-        <w:t xml:space="preserve">, to capture other potential predictors of positive customer response. Therefore, while the Logistic Regression model provides clear insights into </w:t>
+        <w:t xml:space="preserve">Furthermore, the absence of strong positive influences in the feature importance graph suggests that the bank may benefit from exploring additional data sources or employing more complex models, like XGBoost, to capture other potential predictors of positive customer response. Therefore, while the Logistic Regression model provides clear insights into </w:t>
       </w:r>
       <w:r>
         <w:rPr>
@@ -1661,57 +1447,7 @@
         <w:rPr>
           <w:rFonts w:cstheme="minorHAnsi"/>
         </w:rPr>
-        <w:t xml:space="preserve"> to address specific aspects of the data analytics process. Central to this analysis were the scripts `</w:t>
-      </w:r>
-      <w:proofErr w:type="spellStart"/>
-      <w:r>
-        <w:rPr>
-          <w:rFonts w:cstheme="minorHAnsi"/>
-        </w:rPr>
-        <w:t>ncb_</w:t>
-      </w:r>
-      <w:proofErr w:type="gramStart"/>
-      <w:r>
-        <w:rPr>
-          <w:rFonts w:cstheme="minorHAnsi"/>
-        </w:rPr>
-        <w:t>eda.r</w:t>
-      </w:r>
-      <w:proofErr w:type="spellEnd"/>
-      <w:proofErr w:type="gramEnd"/>
-      <w:r>
-        <w:rPr>
-          <w:rFonts w:cstheme="minorHAnsi"/>
-        </w:rPr>
-        <w:t>` for exploratory data analysis, `</w:t>
-      </w:r>
-      <w:proofErr w:type="spellStart"/>
-      <w:r>
-        <w:rPr>
-          <w:rFonts w:cstheme="minorHAnsi"/>
-        </w:rPr>
-        <w:t>ncb_logistic_regression.r</w:t>
-      </w:r>
-      <w:proofErr w:type="spellEnd"/>
-      <w:r>
-        <w:rPr>
-          <w:rFonts w:cstheme="minorHAnsi"/>
-        </w:rPr>
-        <w:t>` and `</w:t>
-      </w:r>
-      <w:proofErr w:type="spellStart"/>
-      <w:r>
-        <w:rPr>
-          <w:rFonts w:cstheme="minorHAnsi"/>
-        </w:rPr>
-        <w:t>ncb_xgboost.r</w:t>
-      </w:r>
-      <w:proofErr w:type="spellEnd"/>
-      <w:r>
-        <w:rPr>
-          <w:rFonts w:cstheme="minorHAnsi"/>
-        </w:rPr>
-        <w:t>` for modeling. These scripts formed the backbone of our data preprocessing, exploratory analysis, and predictive modeling, ensuring a data-driven approach to identifying the top 100 prospects for the bank's new credit line product.</w:t>
+        <w:t xml:space="preserve"> to address specific aspects of the data analytics process. Central to this analysis were the scripts `ncb_eda.r` for exploratory data analysis, `ncb_logistic_regression.r` and `ncb_xgboost.r` for modeling. These scripts formed the backbone of our data preprocessing, exploratory analysis, and predictive modeling, ensuring a data-driven approach to identifying the top 100 prospects for the bank's new credit line product.</w:t>
       </w:r>
     </w:p>
     <w:p>
@@ -1749,77 +1485,21 @@
         <w:rPr>
           <w:rFonts w:cstheme="minorHAnsi"/>
         </w:rPr>
-        <w:t xml:space="preserve"> libraries such as `</w:t>
-      </w:r>
-      <w:proofErr w:type="spellStart"/>
-      <w:r>
-        <w:rPr>
-          <w:rFonts w:cstheme="minorHAnsi"/>
-        </w:rPr>
-        <w:t>xgboost</w:t>
-      </w:r>
-      <w:proofErr w:type="spellEnd"/>
-      <w:r>
-        <w:rPr>
-          <w:rFonts w:cstheme="minorHAnsi"/>
-        </w:rPr>
-        <w:t>`, `</w:t>
-      </w:r>
-      <w:proofErr w:type="spellStart"/>
-      <w:r>
-        <w:rPr>
-          <w:rFonts w:cstheme="minorHAnsi"/>
-        </w:rPr>
-        <w:t>dplyr</w:t>
-      </w:r>
-      <w:proofErr w:type="spellEnd"/>
-      <w:r>
-        <w:rPr>
-          <w:rFonts w:cstheme="minorHAnsi"/>
-        </w:rPr>
-        <w:t>`, `</w:t>
-      </w:r>
-      <w:proofErr w:type="spellStart"/>
-      <w:r>
-        <w:rPr>
-          <w:rFonts w:cstheme="minorHAnsi"/>
-        </w:rPr>
-        <w:t>readr</w:t>
-      </w:r>
-      <w:proofErr w:type="spellEnd"/>
-      <w:r>
-        <w:rPr>
-          <w:rFonts w:cstheme="minorHAnsi"/>
-        </w:rPr>
-        <w:t>`, and `ggplot2` were loaded. These libraries are essential for handling complex data operations, including data manipulation, machine learning, and visualization. The datasets loaded included `CurrentCustomerMktgResults.csv`, `householdAxiomData.csv`, `householdCreditData.csv`, `householdVehicleData.csv`, and `ProspectiveCustomers.csv`, each providing unique insights into the customers' profiles.</w:t>
-      </w:r>
-    </w:p>
-    <w:p>
-      <w:pPr>
-        <w:spacing w:line="480" w:lineRule="auto"/>
-        <w:rPr>
-          <w:rFonts w:cstheme="minorHAnsi"/>
-        </w:rPr>
-      </w:pPr>
-      <w:r>
-        <w:rPr>
-          <w:rFonts w:cstheme="minorHAnsi"/>
-        </w:rPr>
-        <w:t>A pivotal step in the preprocessing was the merging of these datasets. This was achieved using the `</w:t>
-      </w:r>
-      <w:proofErr w:type="spellStart"/>
-      <w:r>
-        <w:rPr>
-          <w:rFonts w:cstheme="minorHAnsi"/>
-        </w:rPr>
-        <w:t>HHuniqueID</w:t>
-      </w:r>
-      <w:proofErr w:type="spellEnd"/>
-      <w:r>
-        <w:rPr>
-          <w:rFonts w:cstheme="minorHAnsi"/>
-        </w:rPr>
-        <w:t xml:space="preserve">` field as a </w:t>
+        <w:t xml:space="preserve"> libraries such as `xgboost`, `dplyr`, `readr`, and `ggplot2` were loaded. These libraries are essential for handling complex data operations, including data manipulation, machine learning, and visualization. The datasets loaded included `CurrentCustomerMktgResults.csv`, `householdAxiomData.csv`, `householdCreditData.csv`, `householdVehicleData.csv`, and `ProspectiveCustomers.csv`, each providing unique insights into the customers' profiles.</w:t>
+      </w:r>
+    </w:p>
+    <w:p>
+      <w:pPr>
+        <w:spacing w:line="480" w:lineRule="auto"/>
+        <w:rPr>
+          <w:rFonts w:cstheme="minorHAnsi"/>
+        </w:rPr>
+      </w:pPr>
+      <w:r>
+        <w:rPr>
+          <w:rFonts w:cstheme="minorHAnsi"/>
+        </w:rPr>
+        <w:t xml:space="preserve">A pivotal step in the preprocessing was the merging of these datasets. This was achieved using the `HHuniqueID` field as a </w:t>
       </w:r>
       <w:r>
         <w:rPr>
@@ -1881,105 +1561,7 @@
         <w:rPr>
           <w:rFonts w:cstheme="minorHAnsi"/>
         </w:rPr>
-        <w:t>Feature engineering, a critical step in preparing the data for modeling, involved transforming categorical variables such as `Communication`, `</w:t>
-      </w:r>
-      <w:proofErr w:type="spellStart"/>
-      <w:r>
-        <w:rPr>
-          <w:rFonts w:cstheme="minorHAnsi"/>
-        </w:rPr>
-        <w:t>LastContactMonth</w:t>
-      </w:r>
-      <w:proofErr w:type="spellEnd"/>
-      <w:r>
-        <w:rPr>
-          <w:rFonts w:cstheme="minorHAnsi"/>
-        </w:rPr>
-        <w:t>`, `</w:t>
-      </w:r>
-      <w:proofErr w:type="spellStart"/>
-      <w:r>
-        <w:rPr>
-          <w:rFonts w:cstheme="minorHAnsi"/>
-        </w:rPr>
-        <w:t>past_Outcome</w:t>
-      </w:r>
-      <w:proofErr w:type="spellEnd"/>
-      <w:r>
-        <w:rPr>
-          <w:rFonts w:cstheme="minorHAnsi"/>
-        </w:rPr>
-        <w:t>`, `</w:t>
-      </w:r>
-      <w:proofErr w:type="spellStart"/>
-      <w:r>
-        <w:rPr>
-          <w:rFonts w:cstheme="minorHAnsi"/>
-        </w:rPr>
-        <w:t>headOfhouseholdGender</w:t>
-      </w:r>
-      <w:proofErr w:type="spellEnd"/>
-      <w:r>
-        <w:rPr>
-          <w:rFonts w:cstheme="minorHAnsi"/>
-        </w:rPr>
-        <w:t>`, `</w:t>
-      </w:r>
-      <w:proofErr w:type="spellStart"/>
-      <w:r>
-        <w:rPr>
-          <w:rFonts w:cstheme="minorHAnsi"/>
-        </w:rPr>
-        <w:t>EstRace</w:t>
-      </w:r>
-      <w:proofErr w:type="spellEnd"/>
-      <w:r>
-        <w:rPr>
-          <w:rFonts w:cstheme="minorHAnsi"/>
-        </w:rPr>
-        <w:t>`, `Job`, `Marital`, `Education`, `</w:t>
-      </w:r>
-      <w:proofErr w:type="spellStart"/>
-      <w:r>
-        <w:rPr>
-          <w:rFonts w:cstheme="minorHAnsi"/>
-        </w:rPr>
-        <w:t>carMake</w:t>
-      </w:r>
-      <w:proofErr w:type="spellEnd"/>
-      <w:r>
-        <w:rPr>
-          <w:rFonts w:cstheme="minorHAnsi"/>
-        </w:rPr>
-        <w:t>`, and `</w:t>
-      </w:r>
-      <w:proofErr w:type="spellStart"/>
-      <w:r>
-        <w:rPr>
-          <w:rFonts w:cstheme="minorHAnsi"/>
-        </w:rPr>
-        <w:t>carModel</w:t>
-      </w:r>
-      <w:proofErr w:type="spellEnd"/>
-      <w:r>
-        <w:rPr>
-          <w:rFonts w:cstheme="minorHAnsi"/>
-        </w:rPr>
-        <w:t>` into numeric factors. This transformation was imperative for the application of machine learning algorithms. Additionally, the target variable `</w:t>
-      </w:r>
-      <w:proofErr w:type="spellStart"/>
-      <w:r>
-        <w:rPr>
-          <w:rFonts w:cstheme="minorHAnsi"/>
-        </w:rPr>
-        <w:t>Y_AcceptedOffer</w:t>
-      </w:r>
-      <w:proofErr w:type="spellEnd"/>
-      <w:r>
-        <w:rPr>
-          <w:rFonts w:cstheme="minorHAnsi"/>
-        </w:rPr>
-        <w:t>` was converted into a binary format to fit the needs of binary classification models.</w:t>
+        <w:t>Feature engineering, a critical step in preparing the data for modeling, involved transforming categorical variables such as `Communication`, `LastContactMonth`, `past_Outcome`, `headOfhouseholdGender`, `EstRace`, `Job`, `Marital`, `Education`, `carMake`, and `carModel` into numeric factors. This transformation was imperative for the application of machine learning algorithms. Additionally, the target variable `Y_AcceptedOffer` was converted into a binary format to fit the needs of binary classification models.</w:t>
       </w:r>
     </w:p>
     <w:p>
@@ -2002,29 +1584,7 @@
           <w:rFonts w:cstheme="minorHAnsi"/>
         </w:rPr>
         <w:lastRenderedPageBreak/>
-        <w:t>The `</w:t>
-      </w:r>
-      <w:proofErr w:type="spellStart"/>
-      <w:r>
-        <w:rPr>
-          <w:rFonts w:cstheme="minorHAnsi"/>
-        </w:rPr>
-        <w:t>ncb_</w:t>
-      </w:r>
-      <w:proofErr w:type="gramStart"/>
-      <w:r>
-        <w:rPr>
-          <w:rFonts w:cstheme="minorHAnsi"/>
-        </w:rPr>
-        <w:t>eda.r</w:t>
-      </w:r>
-      <w:proofErr w:type="spellEnd"/>
-      <w:proofErr w:type="gramEnd"/>
-      <w:r>
-        <w:rPr>
-          <w:rFonts w:cstheme="minorHAnsi"/>
-        </w:rPr>
-        <w:t>` script was instrumental in conducting exploratory data analysis. It created a series of bar plots for each categorical variable, visually depicting their frequency and relationship with the offer acceptance. This EDA process was essential in identifying key variables that significantly impact customer responses.</w:t>
+        <w:t>The `ncb_eda.r` script was instrumental in conducting exploratory data analysis. It created a series of bar plots for each categorical variable, visually depicting their frequency and relationship with the offer acceptance. This EDA process was essential in identifying key variables that significantly impact customer responses.</w:t>
       </w:r>
     </w:p>
     <w:p>
@@ -2044,97 +1604,41 @@
         <w:rPr>
           <w:rFonts w:cstheme="minorHAnsi"/>
         </w:rPr>
-        <w:t xml:space="preserve">logistic regression and </w:t>
-      </w:r>
-      <w:proofErr w:type="spellStart"/>
-      <w:r>
-        <w:rPr>
-          <w:rFonts w:cstheme="minorHAnsi"/>
-        </w:rPr>
-        <w:t>XGBoost</w:t>
-      </w:r>
-      <w:proofErr w:type="spellEnd"/>
-      <w:r>
-        <w:rPr>
-          <w:rFonts w:cstheme="minorHAnsi"/>
-        </w:rPr>
-        <w:t xml:space="preserve"> scripts </w:t>
-      </w:r>
-      <w:r>
-        <w:rPr>
-          <w:rFonts w:cstheme="minorHAnsi"/>
-        </w:rPr>
-        <w:t xml:space="preserve">focused on predicting customer behavior. The </w:t>
-      </w:r>
-      <w:proofErr w:type="spellStart"/>
-      <w:r>
-        <w:rPr>
-          <w:rFonts w:cstheme="minorHAnsi"/>
-        </w:rPr>
-        <w:t>XGBoost</w:t>
-      </w:r>
-      <w:proofErr w:type="spellEnd"/>
-      <w:r>
-        <w:rPr>
-          <w:rFonts w:cstheme="minorHAnsi"/>
-        </w:rPr>
-        <w:t xml:space="preserve"> model was trained using parameters optimized for binary classification, and its performance was evaluated based on its accuracy in predicting customer responses.</w:t>
-      </w:r>
-    </w:p>
-    <w:p>
-      <w:pPr>
-        <w:spacing w:line="480" w:lineRule="auto"/>
-        <w:rPr>
-          <w:rFonts w:cstheme="minorHAnsi"/>
-        </w:rPr>
-      </w:pPr>
-      <w:r>
-        <w:rPr>
-          <w:rFonts w:cstheme="minorHAnsi"/>
-        </w:rPr>
-        <w:t xml:space="preserve">One of the most critical outcomes of the </w:t>
-      </w:r>
-      <w:proofErr w:type="spellStart"/>
-      <w:r>
-        <w:rPr>
-          <w:rFonts w:cstheme="minorHAnsi"/>
-        </w:rPr>
-        <w:t>XGBoost</w:t>
-      </w:r>
-      <w:proofErr w:type="spellEnd"/>
-      <w:r>
-        <w:rPr>
-          <w:rFonts w:cstheme="minorHAnsi"/>
-        </w:rPr>
-        <w:t xml:space="preserve"> modeling script was the identification of the top 100 prospects. This was achieved by scoring each customer in the `ProspectiveCustomers.csv` dataset based on their likelihood of accepting the offer. The selection of the top 100 was thus data-driven, guided by the model's prediction scores, ensuring a focus on those most likely to respond positively.</w:t>
-      </w:r>
-    </w:p>
-    <w:p>
-      <w:pPr>
-        <w:spacing w:line="480" w:lineRule="auto"/>
-        <w:rPr>
-          <w:rFonts w:cstheme="minorHAnsi"/>
-        </w:rPr>
-      </w:pPr>
-      <w:r>
-        <w:rPr>
-          <w:rFonts w:cstheme="minorHAnsi"/>
-        </w:rPr>
-        <w:t xml:space="preserve">Lastly, the variable importance analysis within the </w:t>
-      </w:r>
-      <w:proofErr w:type="spellStart"/>
-      <w:r>
-        <w:rPr>
-          <w:rFonts w:cstheme="minorHAnsi"/>
-        </w:rPr>
-        <w:t>XGBoost</w:t>
-      </w:r>
-      <w:proofErr w:type="spellEnd"/>
-      <w:r>
-        <w:rPr>
-          <w:rFonts w:cstheme="minorHAnsi"/>
-        </w:rPr>
-        <w:t xml:space="preserve"> script shed light on the most influential factors in the model's predictions. This insight was vital for understanding the driving forces behind customer decisions and refining the bank's marketing strategies.</w:t>
+        <w:t xml:space="preserve">logistic regression and XGBoost scripts </w:t>
+      </w:r>
+      <w:r>
+        <w:rPr>
+          <w:rFonts w:cstheme="minorHAnsi"/>
+        </w:rPr>
+        <w:t>focused on predicting customer behavior. The XGBoost model was trained using parameters optimized for binary classification, and its performance was evaluated based on its accuracy in predicting customer responses.</w:t>
+      </w:r>
+    </w:p>
+    <w:p>
+      <w:pPr>
+        <w:spacing w:line="480" w:lineRule="auto"/>
+        <w:rPr>
+          <w:rFonts w:cstheme="minorHAnsi"/>
+        </w:rPr>
+      </w:pPr>
+      <w:r>
+        <w:rPr>
+          <w:rFonts w:cstheme="minorHAnsi"/>
+        </w:rPr>
+        <w:t>One of the most critical outcomes of the XGBoost modeling script was the identification of the top 100 prospects. This was achieved by scoring each customer in the `ProspectiveCustomers.csv` dataset based on their likelihood of accepting the offer. The selection of the top 100 was thus data-driven, guided by the model's prediction scores, ensuring a focus on those most likely to respond positively.</w:t>
+      </w:r>
+    </w:p>
+    <w:p>
+      <w:pPr>
+        <w:spacing w:line="480" w:lineRule="auto"/>
+        <w:rPr>
+          <w:rFonts w:cstheme="minorHAnsi"/>
+        </w:rPr>
+      </w:pPr>
+      <w:r>
+        <w:rPr>
+          <w:rFonts w:cstheme="minorHAnsi"/>
+        </w:rPr>
+        <w:t>Lastly, the variable importance analysis within the XGBoost script shed light on the most influential factors in the model's predictions. This insight was vital for understanding the driving forces behind customer decisions and refining the bank's marketing strategies.</w:t>
       </w:r>
     </w:p>
     <w:p>
@@ -2160,21 +1664,7 @@
         <w:rPr>
           <w:rFonts w:cstheme="minorHAnsi"/>
         </w:rPr>
-        <w:t>, the code used in this project was not just a series of scripts but a well-orchestrated analytical process. It involved meticulous data merging using `</w:t>
-      </w:r>
-      <w:proofErr w:type="spellStart"/>
-      <w:r>
-        <w:rPr>
-          <w:rFonts w:cstheme="minorHAnsi"/>
-        </w:rPr>
-        <w:t>HHuniqueID</w:t>
-      </w:r>
-      <w:proofErr w:type="spellEnd"/>
-      <w:r>
-        <w:rPr>
-          <w:rFonts w:cstheme="minorHAnsi"/>
-        </w:rPr>
-        <w:t>`, careful feature engineering, insightful exploratory analysis, and strategic modeling, converging to identify the top 100 prospects for the bank's new credit product.</w:t>
+        <w:t>, the code used in this project was not just a series of scripts but a well-orchestrated analytical process. It involved meticulous data merging using `HHuniqueID`, careful feature engineering, insightful exploratory analysis, and strategic modeling, converging to identify the top 100 prospects for the bank's new credit product.</w:t>
       </w:r>
     </w:p>
     <w:p>
@@ -2317,55 +1807,7 @@
           <w:rFonts w:cstheme="minorHAnsi"/>
           <w:color w:val="0F0F0F"/>
         </w:rPr>
-        <w:t>R packages (</w:t>
-      </w:r>
-      <w:proofErr w:type="spellStart"/>
-      <w:r>
-        <w:rPr>
-          <w:rFonts w:cstheme="minorHAnsi"/>
-          <w:color w:val="0F0F0F"/>
-        </w:rPr>
-        <w:t>xgboost</w:t>
-      </w:r>
-      <w:proofErr w:type="spellEnd"/>
-      <w:r>
-        <w:rPr>
-          <w:rFonts w:cstheme="minorHAnsi"/>
-          <w:color w:val="0F0F0F"/>
-        </w:rPr>
-        <w:t xml:space="preserve">, </w:t>
-      </w:r>
-      <w:proofErr w:type="spellStart"/>
-      <w:r>
-        <w:rPr>
-          <w:rFonts w:cstheme="minorHAnsi"/>
-          <w:color w:val="0F0F0F"/>
-        </w:rPr>
-        <w:t>dplyr</w:t>
-      </w:r>
-      <w:proofErr w:type="spellEnd"/>
-      <w:r>
-        <w:rPr>
-          <w:rFonts w:cstheme="minorHAnsi"/>
-          <w:color w:val="0F0F0F"/>
-        </w:rPr>
-        <w:t xml:space="preserve">, </w:t>
-      </w:r>
-      <w:proofErr w:type="spellStart"/>
-      <w:r>
-        <w:rPr>
-          <w:rFonts w:cstheme="minorHAnsi"/>
-          <w:color w:val="0F0F0F"/>
-        </w:rPr>
-        <w:t>readr</w:t>
-      </w:r>
-      <w:proofErr w:type="spellEnd"/>
-      <w:r>
-        <w:rPr>
-          <w:rFonts w:cstheme="minorHAnsi"/>
-          <w:color w:val="0F0F0F"/>
-        </w:rPr>
-        <w:t>, ggplot2)</w:t>
+        <w:t>R packages (xgboost, dplyr, readr, ggplot2)</w:t>
       </w:r>
     </w:p>
     <w:sectPr>
@@ -2780,6 +2222,7 @@
   <w:style w:type="character" w:default="1" w:styleId="DefaultParagraphFont">
     <w:name w:val="Default Paragraph Font"/>
     <w:uiPriority w:val="1"/>
+    <w:semiHidden/>
     <w:unhideWhenUsed/>
   </w:style>
   <w:style w:type="table" w:default="1" w:styleId="TableNormal">

</xml_diff>